<commit_message>
Update CIND 820 Big Data Analytics Project - Jossa Soto.docx
</commit_message>
<xml_diff>
--- a/CIND 820 Big Data Analytics Project - Jossa Soto.docx
+++ b/CIND 820 Big Data Analytics Project - Jossa Soto.docx
@@ -276,7 +276,7 @@
             </w:rPr>
             <w:fldChar w:fldCharType="separate"/>
           </w:r>
-          <w:hyperlink w:anchor="_Toc98971622" w:history="1">
+          <w:hyperlink w:anchor="_Toc99055394" w:history="1">
             <w:r>
               <w:rPr>
                 <w:rStyle w:val="Hyperlink"/>
@@ -304,7 +304,7 @@
                 <w:noProof/>
                 <w:webHidden/>
               </w:rPr>
-              <w:instrText xml:space="preserve"> PAGEREF _Toc98971622 \h </w:instrText>
+              <w:instrText xml:space="preserve"> PAGEREF _Toc99055394 \h </w:instrText>
             </w:r>
             <w:r>
               <w:rPr>
@@ -348,7 +348,7 @@
               <w:lang w:val="en-US"/>
             </w:rPr>
           </w:pPr>
-          <w:hyperlink w:anchor="_Toc98971623" w:history="1">
+          <w:hyperlink w:anchor="_Toc99055395" w:history="1">
             <w:r>
               <w:rPr>
                 <w:rStyle w:val="Hyperlink"/>
@@ -376,7 +376,7 @@
                 <w:noProof/>
                 <w:webHidden/>
               </w:rPr>
-              <w:instrText xml:space="preserve"> PAGEREF _Toc98971623 \h </w:instrText>
+              <w:instrText xml:space="preserve"> PAGEREF _Toc99055395 \h </w:instrText>
             </w:r>
             <w:r>
               <w:rPr>
@@ -420,7 +420,7 @@
               <w:lang w:val="en-US"/>
             </w:rPr>
           </w:pPr>
-          <w:hyperlink w:anchor="_Toc98971624" w:history="1">
+          <w:hyperlink w:anchor="_Toc99055396" w:history="1">
             <w:r>
               <w:rPr>
                 <w:rStyle w:val="Hyperlink"/>
@@ -448,7 +448,7 @@
                 <w:noProof/>
                 <w:webHidden/>
               </w:rPr>
-              <w:instrText xml:space="preserve"> PAGEREF _Toc98971624 \h </w:instrText>
+              <w:instrText xml:space="preserve"> PAGEREF _Toc99055396 \h </w:instrText>
             </w:r>
             <w:r>
               <w:rPr>
@@ -492,7 +492,7 @@
               <w:lang w:val="en-US"/>
             </w:rPr>
           </w:pPr>
-          <w:hyperlink w:anchor="_Toc98971625" w:history="1">
+          <w:hyperlink w:anchor="_Toc99055397" w:history="1">
             <w:r>
               <w:rPr>
                 <w:rStyle w:val="Hyperlink"/>
@@ -520,7 +520,7 @@
                 <w:noProof/>
                 <w:webHidden/>
               </w:rPr>
-              <w:instrText xml:space="preserve"> PAGEREF _Toc98971625 \h </w:instrText>
+              <w:instrText xml:space="preserve"> PAGEREF _Toc99055397 \h </w:instrText>
             </w:r>
             <w:r>
               <w:rPr>
@@ -566,7 +566,7 @@
               <w:lang w:val="en-US"/>
             </w:rPr>
           </w:pPr>
-          <w:hyperlink w:anchor="_Toc98971626" w:history="1">
+          <w:hyperlink w:anchor="_Toc99055398" w:history="1">
             <w:r>
               <w:rPr>
                 <w:rStyle w:val="Hyperlink"/>
@@ -594,7 +594,7 @@
                 <w:noProof/>
                 <w:webHidden/>
               </w:rPr>
-              <w:instrText xml:space="preserve"> PAGEREF _Toc98971626 \h </w:instrText>
+              <w:instrText xml:space="preserve"> PAGEREF _Toc99055398 \h </w:instrText>
             </w:r>
             <w:r>
               <w:rPr>
@@ -638,7 +638,7 @@
               <w:lang w:val="en-US"/>
             </w:rPr>
           </w:pPr>
-          <w:hyperlink w:anchor="_Toc98971627" w:history="1">
+          <w:hyperlink w:anchor="_Toc99055399" w:history="1">
             <w:r>
               <w:rPr>
                 <w:rStyle w:val="Hyperlink"/>
@@ -666,7 +666,7 @@
                 <w:noProof/>
                 <w:webHidden/>
               </w:rPr>
-              <w:instrText xml:space="preserve"> PAGEREF _Toc98971627 \h </w:instrText>
+              <w:instrText xml:space="preserve"> PAGEREF _Toc99055399 \h </w:instrText>
             </w:r>
             <w:r>
               <w:rPr>
@@ -710,7 +710,7 @@
               <w:lang w:val="en-US"/>
             </w:rPr>
           </w:pPr>
-          <w:hyperlink w:anchor="_Toc98971628" w:history="1">
+          <w:hyperlink w:anchor="_Toc99055400" w:history="1">
             <w:r>
               <w:rPr>
                 <w:rStyle w:val="Hyperlink"/>
@@ -738,7 +738,7 @@
                 <w:noProof/>
                 <w:webHidden/>
               </w:rPr>
-              <w:instrText xml:space="preserve"> PAGEREF _Toc98971628 \h </w:instrText>
+              <w:instrText xml:space="preserve"> PAGEREF _Toc99055400 \h </w:instrText>
             </w:r>
             <w:r>
               <w:rPr>
@@ -784,7 +784,7 @@
               <w:lang w:val="en-US"/>
             </w:rPr>
           </w:pPr>
-          <w:hyperlink w:anchor="_Toc98971629" w:history="1">
+          <w:hyperlink w:anchor="_Toc99055401" w:history="1">
             <w:r>
               <w:rPr>
                 <w:rStyle w:val="Hyperlink"/>
@@ -812,7 +812,7 @@
                 <w:noProof/>
                 <w:webHidden/>
               </w:rPr>
-              <w:instrText xml:space="preserve"> PAGEREF _Toc98971629 \h </w:instrText>
+              <w:instrText xml:space="preserve"> PAGEREF _Toc99055401 \h </w:instrText>
             </w:r>
             <w:r>
               <w:rPr>
@@ -856,7 +856,7 @@
               <w:lang w:val="en-US"/>
             </w:rPr>
           </w:pPr>
-          <w:hyperlink w:anchor="_Toc98971630" w:history="1">
+          <w:hyperlink w:anchor="_Toc99055402" w:history="1">
             <w:r>
               <w:rPr>
                 <w:rStyle w:val="Hyperlink"/>
@@ -884,7 +884,7 @@
                 <w:noProof/>
                 <w:webHidden/>
               </w:rPr>
-              <w:instrText xml:space="preserve"> PAGEREF _Toc98971630 \h </w:instrText>
+              <w:instrText xml:space="preserve"> PAGEREF _Toc99055402 \h </w:instrText>
             </w:r>
             <w:r>
               <w:rPr>
@@ -904,7 +904,7 @@
                 <w:noProof/>
                 <w:webHidden/>
               </w:rPr>
-              <w:t>14</w:t>
+              <w:t>15</w:t>
             </w:r>
             <w:r>
               <w:rPr>
@@ -928,7 +928,7 @@
               <w:lang w:val="en-US"/>
             </w:rPr>
           </w:pPr>
-          <w:hyperlink w:anchor="_Toc98971631" w:history="1">
+          <w:hyperlink w:anchor="_Toc99055403" w:history="1">
             <w:r>
               <w:rPr>
                 <w:rStyle w:val="Hyperlink"/>
@@ -955,7 +955,7 @@
                 <w:noProof/>
                 <w:webHidden/>
               </w:rPr>
-              <w:instrText xml:space="preserve"> PAGEREF _Toc98971631 \h </w:instrText>
+              <w:instrText xml:space="preserve"> PAGEREF _Toc99055403 \h </w:instrText>
             </w:r>
             <w:r>
               <w:rPr>
@@ -975,7 +975,7 @@
                 <w:noProof/>
                 <w:webHidden/>
               </w:rPr>
-              <w:t>14</w:t>
+              <w:t>15</w:t>
             </w:r>
             <w:r>
               <w:rPr>
@@ -999,7 +999,7 @@
               <w:lang w:val="en-US"/>
             </w:rPr>
           </w:pPr>
-          <w:hyperlink w:anchor="_Toc98971632" w:history="1">
+          <w:hyperlink w:anchor="_Toc99055404" w:history="1">
             <w:r>
               <w:rPr>
                 <w:rStyle w:val="Hyperlink"/>
@@ -1026,7 +1026,7 @@
                 <w:noProof/>
                 <w:webHidden/>
               </w:rPr>
-              <w:instrText xml:space="preserve"> PAGEREF _Toc98971632 \h </w:instrText>
+              <w:instrText xml:space="preserve"> PAGEREF _Toc99055404 \h </w:instrText>
             </w:r>
             <w:r>
               <w:rPr>
@@ -1070,7 +1070,7 @@
               <w:lang w:val="en-US"/>
             </w:rPr>
           </w:pPr>
-          <w:hyperlink w:anchor="_Toc98971633" w:history="1">
+          <w:hyperlink w:anchor="_Toc99055405" w:history="1">
             <w:r>
               <w:rPr>
                 <w:rStyle w:val="Hyperlink"/>
@@ -1097,7 +1097,7 @@
                 <w:noProof/>
                 <w:webHidden/>
               </w:rPr>
-              <w:instrText xml:space="preserve"> PAGEREF _Toc98971633 \h </w:instrText>
+              <w:instrText xml:space="preserve"> PAGEREF _Toc99055405 \h </w:instrText>
             </w:r>
             <w:r>
               <w:rPr>
@@ -1117,85 +1117,7 @@
                 <w:noProof/>
                 <w:webHidden/>
               </w:rPr>
-              <w:t>1</w:t>
-            </w:r>
-            <w:r>
-              <w:rPr>
-                <w:noProof/>
-                <w:webHidden/>
-              </w:rPr>
-              <w:t>7</w:t>
-            </w:r>
-            <w:r>
-              <w:rPr>
-                <w:noProof/>
-                <w:webHidden/>
-              </w:rPr>
-              <w:fldChar w:fldCharType="end"/>
-            </w:r>
-          </w:hyperlink>
-        </w:p>
-        <w:p>
-          <w:pPr>
-            <w:pStyle w:val="TOC3"/>
-            <w:tabs>
-              <w:tab w:val="right" w:leader="dot" w:pos="9350"/>
-            </w:tabs>
-            <w:rPr>
-              <w:rFonts w:asciiTheme="minorHAnsi" w:hAnsiTheme="minorHAnsi"/>
-              <w:noProof/>
-              <w:szCs w:val="22"/>
-              <w:lang w:val="en-US"/>
-            </w:rPr>
-          </w:pPr>
-          <w:hyperlink w:anchor="_Toc98971634" w:history="1">
-            <w:r>
-              <w:rPr>
-                <w:rStyle w:val="Hyperlink"/>
-                <w:noProof/>
-              </w:rPr>
-              <w:t>Parametric Testing</w:t>
-            </w:r>
-            <w:r>
-              <w:rPr>
-                <w:noProof/>
-                <w:webHidden/>
-              </w:rPr>
-              <w:tab/>
-            </w:r>
-            <w:r>
-              <w:rPr>
-                <w:noProof/>
-                <w:webHidden/>
-              </w:rPr>
-              <w:fldChar w:fldCharType="begin"/>
-            </w:r>
-            <w:r>
-              <w:rPr>
-                <w:noProof/>
-                <w:webHidden/>
-              </w:rPr>
-              <w:instrText xml:space="preserve"> PAGEREF _Toc98971634 \h </w:instrText>
-            </w:r>
-            <w:r>
-              <w:rPr>
-                <w:noProof/>
-                <w:webHidden/>
-              </w:rPr>
-            </w:r>
-            <w:r>
-              <w:rPr>
-                <w:noProof/>
-                <w:webHidden/>
-              </w:rPr>
-              <w:fldChar w:fldCharType="separate"/>
-            </w:r>
-            <w:r>
-              <w:rPr>
-                <w:noProof/>
-                <w:webHidden/>
-              </w:rPr>
-              <w:t>18</w:t>
+              <w:t>17</w:t>
             </w:r>
             <w:r>
               <w:rPr>
@@ -1219,7 +1141,7 @@
               <w:lang w:val="en-US"/>
             </w:rPr>
           </w:pPr>
-          <w:hyperlink w:anchor="_Toc98971635" w:history="1">
+          <w:hyperlink w:anchor="_Toc99055406" w:history="1">
             <w:r>
               <w:rPr>
                 <w:rStyle w:val="Hyperlink"/>
@@ -1247,7 +1169,7 @@
                 <w:noProof/>
                 <w:webHidden/>
               </w:rPr>
-              <w:instrText xml:space="preserve"> PAGEREF _Toc98971635 \h </w:instrText>
+              <w:instrText xml:space="preserve"> PAGEREF _Toc99055406 \h </w:instrText>
             </w:r>
             <w:r>
               <w:rPr>
@@ -1267,7 +1189,7 @@
                 <w:noProof/>
                 <w:webHidden/>
               </w:rPr>
-              <w:t>18</w:t>
+              <w:t>19</w:t>
             </w:r>
             <w:r>
               <w:rPr>
@@ -1291,7 +1213,7 @@
               <w:lang w:val="en-US"/>
             </w:rPr>
           </w:pPr>
-          <w:hyperlink w:anchor="_Toc98971636" w:history="1">
+          <w:hyperlink w:anchor="_Toc99055407" w:history="1">
             <w:r>
               <w:rPr>
                 <w:rStyle w:val="Hyperlink"/>
@@ -1319,7 +1241,7 @@
                 <w:noProof/>
                 <w:webHidden/>
               </w:rPr>
-              <w:instrText xml:space="preserve"> PAGEREF _Toc98971636 \h </w:instrText>
+              <w:instrText xml:space="preserve"> PAGEREF _Toc99055407 \h </w:instrText>
             </w:r>
             <w:r>
               <w:rPr>
@@ -1339,7 +1261,7 @@
                 <w:noProof/>
                 <w:webHidden/>
               </w:rPr>
-              <w:t>18</w:t>
+              <w:t>19</w:t>
             </w:r>
             <w:r>
               <w:rPr>
@@ -1394,7 +1316,7 @@
           <w:rFonts w:asciiTheme="majorHAnsi" w:hAnsiTheme="majorHAnsi" w:cstheme="majorHAnsi"/>
         </w:rPr>
       </w:pPr>
-      <w:bookmarkStart w:id="0" w:name="_Toc98971622"/>
+      <w:bookmarkStart w:id="0" w:name="_Toc99055394"/>
       <w:r>
         <w:rPr>
           <w:rFonts w:asciiTheme="majorHAnsi" w:hAnsiTheme="majorHAnsi" w:cstheme="majorHAnsi"/>
@@ -1910,7 +1832,7 @@
           <w:rFonts w:asciiTheme="majorHAnsi" w:hAnsiTheme="majorHAnsi" w:cstheme="majorHAnsi"/>
         </w:rPr>
       </w:pPr>
-      <w:bookmarkStart w:id="1" w:name="_Toc98971623"/>
+      <w:bookmarkStart w:id="1" w:name="_Toc99055395"/>
       <w:r>
         <w:rPr>
           <w:rFonts w:asciiTheme="majorHAnsi" w:hAnsiTheme="majorHAnsi" w:cstheme="majorHAnsi"/>
@@ -4020,7 +3942,7 @@
           <w:rFonts w:asciiTheme="majorHAnsi" w:hAnsiTheme="majorHAnsi" w:cstheme="majorHAnsi"/>
         </w:rPr>
       </w:pPr>
-      <w:bookmarkStart w:id="2" w:name="_Toc98971624"/>
+      <w:bookmarkStart w:id="2" w:name="_Toc99055396"/>
       <w:r>
         <w:rPr>
           <w:rFonts w:asciiTheme="majorHAnsi" w:hAnsiTheme="majorHAnsi" w:cstheme="majorHAnsi"/>
@@ -9332,7 +9254,7 @@
           <w:rFonts w:asciiTheme="majorHAnsi" w:hAnsiTheme="majorHAnsi" w:cstheme="majorHAnsi"/>
         </w:rPr>
       </w:pPr>
-      <w:bookmarkStart w:id="3" w:name="_Toc98971625"/>
+      <w:bookmarkStart w:id="3" w:name="_Toc99055397"/>
       <w:r>
         <w:rPr>
           <w:rFonts w:asciiTheme="majorHAnsi" w:hAnsiTheme="majorHAnsi" w:cstheme="majorHAnsi"/>
@@ -9458,7 +9380,7 @@
           <w:rFonts w:asciiTheme="majorHAnsi" w:hAnsiTheme="majorHAnsi" w:cstheme="majorHAnsi"/>
         </w:rPr>
       </w:pPr>
-      <w:bookmarkStart w:id="5" w:name="_Toc98971626"/>
+      <w:bookmarkStart w:id="5" w:name="_Toc99055398"/>
       <w:r>
         <w:rPr>
           <w:rFonts w:asciiTheme="majorHAnsi" w:hAnsiTheme="majorHAnsi" w:cstheme="majorHAnsi"/>
@@ -9482,7 +9404,7 @@
           <w:sz w:val="26"/>
         </w:rPr>
       </w:pPr>
-      <w:bookmarkStart w:id="6" w:name="_Toc98971627"/>
+      <w:bookmarkStart w:id="6" w:name="_Toc99055399"/>
       <w:r>
         <w:rPr>
           <w:rFonts w:asciiTheme="majorHAnsi" w:hAnsiTheme="majorHAnsi" w:cstheme="majorHAnsi"/>
@@ -9557,7 +9479,7 @@
           <w:sz w:val="26"/>
         </w:rPr>
       </w:pPr>
-      <w:bookmarkStart w:id="7" w:name="_Toc98971628"/>
+      <w:bookmarkStart w:id="7" w:name="_Toc99055400"/>
       <w:r>
         <w:rPr>
           <w:rFonts w:asciiTheme="majorHAnsi" w:hAnsiTheme="majorHAnsi" w:cstheme="majorHAnsi"/>
@@ -10628,7 +10550,7 @@
           <w:rFonts w:asciiTheme="majorHAnsi" w:hAnsiTheme="majorHAnsi" w:cstheme="majorHAnsi"/>
         </w:rPr>
       </w:pPr>
-      <w:bookmarkStart w:id="8" w:name="_Toc98971629"/>
+      <w:bookmarkStart w:id="8" w:name="_Toc99055401"/>
       <w:r>
         <w:rPr>
           <w:rFonts w:asciiTheme="majorHAnsi" w:hAnsiTheme="majorHAnsi" w:cstheme="majorHAnsi"/>
@@ -10869,21 +10791,7 @@
           <w:rFonts w:asciiTheme="majorHAnsi" w:hAnsiTheme="majorHAnsi" w:cstheme="majorHAnsi"/>
           <w:szCs w:val="22"/>
         </w:rPr>
-        <w:t xml:space="preserve">is a measure </w:t>
-      </w:r>
-      <w:r>
-        <w:rPr>
-          <w:rFonts w:asciiTheme="majorHAnsi" w:hAnsiTheme="majorHAnsi" w:cstheme="majorHAnsi"/>
-          <w:szCs w:val="22"/>
-        </w:rPr>
-        <w:t xml:space="preserve">used to evaluate the importance of a word is to each </w:t>
-      </w:r>
-      <w:r>
-        <w:rPr>
-          <w:rFonts w:asciiTheme="majorHAnsi" w:hAnsiTheme="majorHAnsi" w:cstheme="majorHAnsi"/>
-          <w:szCs w:val="22"/>
-        </w:rPr>
-        <w:t xml:space="preserve">document. A </w:t>
+        <w:t xml:space="preserve">is a measure used to evaluate the importance of a word is to each document. A </w:t>
       </w:r>
       <w:r>
         <w:rPr>
@@ -11441,17 +11349,28 @@
         <w:spacing w:line="240" w:lineRule="auto"/>
         <w:rPr>
           <w:rFonts w:asciiTheme="majorHAnsi" w:hAnsiTheme="majorHAnsi" w:cstheme="majorHAnsi"/>
-          <w:sz w:val="24"/>
-        </w:rPr>
-      </w:pPr>
-      <w:r>
-        <w:rPr>
-          <w:rFonts w:asciiTheme="majorHAnsi" w:hAnsiTheme="majorHAnsi" w:cstheme="majorHAnsi"/>
           <w:b/>
           <w:bCs/>
-          <w:sz w:val="24"/>
-        </w:rPr>
-        <w:t>Classifiers</w:t>
+          <w:szCs w:val="22"/>
+        </w:rPr>
+      </w:pPr>
+      <w:r>
+        <w:rPr>
+          <w:rFonts w:asciiTheme="majorHAnsi" w:hAnsiTheme="majorHAnsi" w:cstheme="majorHAnsi"/>
+          <w:b/>
+          <w:bCs/>
+          <w:szCs w:val="22"/>
+        </w:rPr>
+        <w:t>Figure 4.</w:t>
+      </w:r>
+      <w:r>
+        <w:rPr>
+          <w:rFonts w:asciiTheme="majorHAnsi" w:hAnsiTheme="majorHAnsi" w:cstheme="majorHAnsi"/>
+          <w:b/>
+          <w:bCs/>
+          <w:szCs w:val="22"/>
+        </w:rPr>
+        <w:t xml:space="preserve"> Word clouds created after the data was tokenized by the TF-IDF weights, BOW, and unigram techniques, respectively. </w:t>
       </w:r>
     </w:p>
     <w:p>
@@ -11459,12 +11378,80 @@
         <w:spacing w:line="240" w:lineRule="auto"/>
         <w:rPr>
           <w:rFonts w:asciiTheme="majorHAnsi" w:hAnsiTheme="majorHAnsi" w:cstheme="majorHAnsi"/>
+          <w:szCs w:val="22"/>
+        </w:rPr>
+      </w:pPr>
+      <w:r>
+        <w:rPr>
+          <w:rFonts w:asciiTheme="majorHAnsi" w:hAnsiTheme="majorHAnsi" w:cstheme="majorHAnsi"/>
+          <w:szCs w:val="22"/>
+        </w:rPr>
+        <w:drawing>
+          <wp:inline distT="0" distB="0" distL="0" distR="0" wp14:anchorId="36B60AA0" wp14:editId="0DA9ED3E">
+            <wp:extent cx="5943600" cy="1482090"/>
+            <wp:effectExtent l="0" t="0" r="0" b="3810"/>
+            <wp:docPr id="11" name="Picture 11" descr="A picture containing scatter chart&#10;&#10;Description automatically generated"/>
+            <wp:cNvGraphicFramePr>
+              <a:graphicFrameLocks xmlns:a="http://schemas.openxmlformats.org/drawingml/2006/main" noChangeAspect="1"/>
+            </wp:cNvGraphicFramePr>
+            <a:graphic xmlns:a="http://schemas.openxmlformats.org/drawingml/2006/main">
+              <a:graphicData uri="http://schemas.openxmlformats.org/drawingml/2006/picture">
+                <pic:pic xmlns:pic="http://schemas.openxmlformats.org/drawingml/2006/picture">
+                  <pic:nvPicPr>
+                    <pic:cNvPr id="11" name="Picture 11" descr="A picture containing scatter chart&#10;&#10;Description automatically generated"/>
+                    <pic:cNvPicPr/>
+                  </pic:nvPicPr>
+                  <pic:blipFill>
+                    <a:blip r:embed="rId18"/>
+                    <a:stretch>
+                      <a:fillRect/>
+                    </a:stretch>
+                  </pic:blipFill>
+                  <pic:spPr>
+                    <a:xfrm>
+                      <a:off x="0" y="0"/>
+                      <a:ext cx="5943600" cy="1482090"/>
+                    </a:xfrm>
+                    <a:prstGeom prst="rect">
+                      <a:avLst/>
+                    </a:prstGeom>
+                  </pic:spPr>
+                </pic:pic>
+              </a:graphicData>
+            </a:graphic>
+          </wp:inline>
+        </w:drawing>
+      </w:r>
+    </w:p>
+    <w:p>
+      <w:pPr>
+        <w:spacing w:line="240" w:lineRule="auto"/>
+        <w:rPr>
+          <w:rFonts w:asciiTheme="majorHAnsi" w:hAnsiTheme="majorHAnsi" w:cstheme="majorHAnsi"/>
           <w:sz w:val="24"/>
         </w:rPr>
       </w:pPr>
       <w:r>
         <w:rPr>
           <w:rFonts w:asciiTheme="majorHAnsi" w:hAnsiTheme="majorHAnsi" w:cstheme="majorHAnsi"/>
+          <w:b/>
+          <w:bCs/>
+          <w:sz w:val="24"/>
+        </w:rPr>
+        <w:t>Classifiers</w:t>
+      </w:r>
+    </w:p>
+    <w:p>
+      <w:pPr>
+        <w:spacing w:line="240" w:lineRule="auto"/>
+        <w:rPr>
+          <w:rFonts w:asciiTheme="majorHAnsi" w:hAnsiTheme="majorHAnsi" w:cstheme="majorHAnsi"/>
+          <w:sz w:val="24"/>
+        </w:rPr>
+      </w:pPr>
+      <w:r>
+        <w:rPr>
+          <w:rFonts w:asciiTheme="majorHAnsi" w:hAnsiTheme="majorHAnsi" w:cstheme="majorHAnsi"/>
           <w:szCs w:val="22"/>
         </w:rPr>
         <w:tab/>
@@ -11600,7 +11587,15 @@
           <w:rFonts w:asciiTheme="majorHAnsi" w:hAnsiTheme="majorHAnsi" w:cstheme="majorHAnsi"/>
           <w:szCs w:val="22"/>
         </w:rPr>
-        <w:t xml:space="preserve"> of probability of one event’s relation to another event to classify.</w:t>
+        <w:t xml:space="preserve"> of probability of one </w:t>
+      </w:r>
+      <w:r>
+        <w:rPr>
+          <w:rFonts w:asciiTheme="majorHAnsi" w:hAnsiTheme="majorHAnsi" w:cstheme="majorHAnsi"/>
+          <w:szCs w:val="22"/>
+        </w:rPr>
+        <w:lastRenderedPageBreak/>
+        <w:t>event’s relation to another event to classify.</w:t>
       </w:r>
       <w:r>
         <w:rPr>
@@ -11632,7 +11627,7 @@
           <w:rFonts w:asciiTheme="majorHAnsi" w:hAnsiTheme="majorHAnsi" w:cstheme="majorHAnsi"/>
         </w:rPr>
       </w:pPr>
-      <w:bookmarkStart w:id="9" w:name="_Toc98971630"/>
+      <w:bookmarkStart w:id="9" w:name="_Toc99055402"/>
       <w:r>
         <w:rPr>
           <w:rFonts w:asciiTheme="majorHAnsi" w:hAnsiTheme="majorHAnsi" w:cstheme="majorHAnsi"/>
@@ -11648,7 +11643,7 @@
           <w:sz w:val="26"/>
         </w:rPr>
       </w:pPr>
-      <w:bookmarkStart w:id="10" w:name="_Toc98971631"/>
+      <w:bookmarkStart w:id="10" w:name="_Toc99055403"/>
       <w:r>
         <w:rPr>
           <w:sz w:val="26"/>
@@ -11857,15 +11852,7 @@
           <w:rFonts w:asciiTheme="majorHAnsi" w:hAnsiTheme="majorHAnsi" w:cstheme="majorHAnsi"/>
           <w:szCs w:val="22"/>
         </w:rPr>
-        <w:t xml:space="preserve">. Deviations to the trees occur from the fourth level node and onwards. The accuracy </w:t>
-      </w:r>
-      <w:r>
-        <w:rPr>
-          <w:rFonts w:asciiTheme="majorHAnsi" w:hAnsiTheme="majorHAnsi" w:cstheme="majorHAnsi"/>
-          <w:szCs w:val="22"/>
-        </w:rPr>
-        <w:lastRenderedPageBreak/>
-        <w:t>scores are comparable at 0.59</w:t>
+        <w:t>. Deviations to the trees occur from the fourth level node and onwards. The accuracy scores are comparable at 0.59</w:t>
       </w:r>
       <w:r>
         <w:rPr>
@@ -11904,7 +11891,25 @@
           <w:bCs/>
           <w:szCs w:val="22"/>
         </w:rPr>
-        <w:t>Figure 4. Decision tree, confusion matrix and statistics for the TF-IDF model</w:t>
+        <w:t xml:space="preserve">Figure </w:t>
+      </w:r>
+      <w:r>
+        <w:rPr>
+          <w:rFonts w:asciiTheme="majorHAnsi" w:hAnsiTheme="majorHAnsi" w:cstheme="majorHAnsi"/>
+          <w:b/>
+          <w:bCs/>
+          <w:szCs w:val="22"/>
+        </w:rPr>
+        <w:t>5</w:t>
+      </w:r>
+      <w:r>
+        <w:rPr>
+          <w:rFonts w:asciiTheme="majorHAnsi" w:hAnsiTheme="majorHAnsi" w:cstheme="majorHAnsi"/>
+          <w:b/>
+          <w:bCs/>
+          <w:szCs w:val="22"/>
+        </w:rPr>
+        <w:t>. Decision tree, confusion matrix and statistics for the TF-IDF model</w:t>
       </w:r>
     </w:p>
     <w:p>
@@ -11958,7 +11963,7 @@
                           </pic:cNvPicPr>
                         </pic:nvPicPr>
                         <pic:blipFill>
-                          <a:blip r:embed="rId18" cstate="print">
+                          <a:blip r:embed="rId19" cstate="print">
                             <a:extLst>
                               <a:ext uri="{28A0092B-C50C-407E-A947-70E740481C1C}">
                                 <a14:useLocalDpi xmlns:a14="http://schemas.microsoft.com/office/drawing/2010/main" val="0"/>
@@ -11992,7 +11997,7 @@
                           </pic:cNvPicPr>
                         </pic:nvPicPr>
                         <pic:blipFill>
-                          <a:blip r:embed="rId19"/>
+                          <a:blip r:embed="rId20"/>
                           <a:stretch>
                             <a:fillRect/>
                           </a:stretch>
@@ -12036,10 +12041,10 @@
                   <o:lock v:ext="edit" aspectratio="t"/>
                 </v:shapetype>
                 <v:shape id="Picture 13" o:spid="_x0000_s1027" type="#_x0000_t75" alt="Diagram, schematic&#10;&#10;Description automatically generated" style="position:absolute;width:30778;height:21983;visibility:visible;mso-wrap-style:square" o:gfxdata="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">
-                  <v:imagedata r:id="rId20" o:title="Diagram, schematic&#10;&#10;Description automatically generated"/>
+                  <v:imagedata r:id="rId21" o:title="Diagram, schematic&#10;&#10;Description automatically generated"/>
                 </v:shape>
                 <v:shape id="Picture 14" o:spid="_x0000_s1028" type="#_x0000_t75" alt="A screenshot of a computer&#10;&#10;Description automatically generated with low confidence" style="position:absolute;left:31759;width:24155;height:21990;visibility:visible;mso-wrap-style:square" o:gfxdata="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">
-                  <v:imagedata r:id="rId21" o:title="A screenshot of a computer&#10;&#10;Description automatically generated with low confidence"/>
+                  <v:imagedata r:id="rId22" o:title="A screenshot of a computer&#10;&#10;Description automatically generated with low confidence"/>
                 </v:shape>
                 <w10:wrap type="square"/>
               </v:group>
@@ -12143,7 +12148,25 @@
           <w:bCs/>
           <w:sz w:val="24"/>
         </w:rPr>
-        <w:t xml:space="preserve">Figure 5. Decision tree, confusion matrix and statistics for the </w:t>
+        <w:t xml:space="preserve">Figure </w:t>
+      </w:r>
+      <w:r>
+        <w:rPr>
+          <w:rFonts w:asciiTheme="majorHAnsi" w:hAnsiTheme="majorHAnsi" w:cstheme="majorHAnsi"/>
+          <w:b/>
+          <w:bCs/>
+          <w:sz w:val="24"/>
+        </w:rPr>
+        <w:t>6</w:t>
+      </w:r>
+      <w:r>
+        <w:rPr>
+          <w:rFonts w:asciiTheme="majorHAnsi" w:hAnsiTheme="majorHAnsi" w:cstheme="majorHAnsi"/>
+          <w:b/>
+          <w:bCs/>
+          <w:sz w:val="24"/>
+        </w:rPr>
+        <w:t xml:space="preserve">. Decision tree, confusion matrix and statistics for the </w:t>
       </w:r>
       <w:r>
         <w:rPr>
@@ -12179,6 +12202,7 @@
           <w:noProof/>
           <w:sz w:val="24"/>
         </w:rPr>
+        <w:lastRenderedPageBreak/>
         <mc:AlternateContent>
           <mc:Choice Requires="wpg">
             <w:drawing>
@@ -12207,7 +12231,7 @@
                           </pic:cNvPicPr>
                         </pic:nvPicPr>
                         <pic:blipFill>
-                          <a:blip r:embed="rId22" cstate="print">
+                          <a:blip r:embed="rId23" cstate="print">
                             <a:extLst>
                               <a:ext uri="{28A0092B-C50C-407E-A947-70E740481C1C}">
                                 <a14:useLocalDpi xmlns:a14="http://schemas.microsoft.com/office/drawing/2010/main" val="0"/>
@@ -12241,7 +12265,7 @@
                           </pic:cNvPicPr>
                         </pic:nvPicPr>
                         <pic:blipFill>
-                          <a:blip r:embed="rId23"/>
+                          <a:blip r:embed="rId24"/>
                           <a:stretch>
                             <a:fillRect/>
                           </a:stretch>
@@ -12266,10 +12290,10 @@
             <w:pict>
               <v:group w14:anchorId="2482A520" id="Group 8" o:spid="_x0000_s1026" style="width:431.45pt;height:173.15pt;mso-position-horizontal-relative:char;mso-position-vertical-relative:line" coordsize="54794,21990" o:gfxdata="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">
                 <v:shape id="Picture 16" o:spid="_x0000_s1027" type="#_x0000_t75" alt="Diagram&#10;&#10;Description automatically generated" style="position:absolute;width:30791;height:21990;visibility:visible;mso-wrap-style:square" o:gfxdata="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">
-                  <v:imagedata r:id="rId24" o:title="Diagram&#10;&#10;Description automatically generated"/>
+                  <v:imagedata r:id="rId25" o:title="Diagram&#10;&#10;Description automatically generated"/>
                 </v:shape>
                 <v:shape id="Picture 17" o:spid="_x0000_s1028" type="#_x0000_t75" alt="A picture containing text, receipt, screenshot&#10;&#10;Description automatically generated" style="position:absolute;left:30791;width:24003;height:21990;visibility:visible;mso-wrap-style:square" o:gfxdata="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">
-                  <v:imagedata r:id="rId25" o:title="A picture containing text, receipt, screenshot&#10;&#10;Description automatically generated"/>
+                  <v:imagedata r:id="rId26" o:title="A picture containing text, receipt, screenshot&#10;&#10;Description automatically generated"/>
                 </v:shape>
                 <w10:anchorlock/>
               </v:group>
@@ -12313,7 +12337,25 @@
           <w:bCs/>
           <w:szCs w:val="22"/>
         </w:rPr>
-        <w:t>Figure 6. Decision tree, confusion matrix and statistics for the unigram model</w:t>
+        <w:t xml:space="preserve">Figure </w:t>
+      </w:r>
+      <w:r>
+        <w:rPr>
+          <w:rFonts w:asciiTheme="majorHAnsi" w:hAnsiTheme="majorHAnsi" w:cstheme="majorHAnsi"/>
+          <w:b/>
+          <w:bCs/>
+          <w:szCs w:val="22"/>
+        </w:rPr>
+        <w:t>7</w:t>
+      </w:r>
+      <w:r>
+        <w:rPr>
+          <w:rFonts w:asciiTheme="majorHAnsi" w:hAnsiTheme="majorHAnsi" w:cstheme="majorHAnsi"/>
+          <w:b/>
+          <w:bCs/>
+          <w:szCs w:val="22"/>
+        </w:rPr>
+        <w:t>. Decision tree, confusion matrix and statistics for the unigram model</w:t>
       </w:r>
     </w:p>
     <w:p>
@@ -12330,7 +12372,6 @@
           <w:rFonts w:asciiTheme="majorHAnsi" w:hAnsiTheme="majorHAnsi" w:cstheme="majorHAnsi"/>
           <w:noProof/>
         </w:rPr>
-        <w:lastRenderedPageBreak/>
         <w:t xml:space="preserve"> </w:t>
       </w:r>
       <w:r>
@@ -12366,7 +12407,7 @@
                           </pic:cNvPicPr>
                         </pic:nvPicPr>
                         <pic:blipFill>
-                          <a:blip r:embed="rId26">
+                          <a:blip r:embed="rId27">
                             <a:extLst>
                               <a:ext uri="{28A0092B-C50C-407E-A947-70E740481C1C}">
                                 <a14:useLocalDpi xmlns:a14="http://schemas.microsoft.com/office/drawing/2010/main" val="0"/>
@@ -12400,7 +12441,7 @@
                           </pic:cNvPicPr>
                         </pic:nvPicPr>
                         <pic:blipFill>
-                          <a:blip r:embed="rId27"/>
+                          <a:blip r:embed="rId28"/>
                           <a:stretch>
                             <a:fillRect/>
                           </a:stretch>
@@ -12425,10 +12466,10 @@
             <w:pict>
               <v:group w14:anchorId="0A67B85C" id="Group 5" o:spid="_x0000_s1026" style="width:431.9pt;height:173.15pt;mso-position-horizontal-relative:char;mso-position-vertical-relative:line" coordsize="54851,21990" o:gfxdata="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">
                 <v:shape id="Picture 20" o:spid="_x0000_s1027" type="#_x0000_t75" alt="Diagram&#10;&#10;Description automatically generated" style="position:absolute;width:30791;height:21990;visibility:visible;mso-wrap-style:square" o:gfxdata="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">
-                  <v:imagedata r:id="rId28" o:title="Diagram&#10;&#10;Description automatically generated"/>
+                  <v:imagedata r:id="rId29" o:title="Diagram&#10;&#10;Description automatically generated"/>
                 </v:shape>
                 <v:shape id="Picture 21" o:spid="_x0000_s1028" type="#_x0000_t75" alt="A screenshot of a computer&#10;&#10;Description automatically generated with low confidence" style="position:absolute;left:30791;width:24060;height:21990;visibility:visible;mso-wrap-style:square" o:gfxdata="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">
-                  <v:imagedata r:id="rId29" o:title="A screenshot of a computer&#10;&#10;Description automatically generated with low confidence"/>
+                  <v:imagedata r:id="rId30" o:title="A screenshot of a computer&#10;&#10;Description automatically generated with low confidence"/>
                 </v:shape>
                 <w10:anchorlock/>
               </v:group>
@@ -12444,7 +12485,7 @@
           <w:sz w:val="26"/>
         </w:rPr>
       </w:pPr>
-      <w:bookmarkStart w:id="11" w:name="_Toc98971632"/>
+      <w:bookmarkStart w:id="11" w:name="_Toc99055404"/>
       <w:r>
         <w:rPr>
           <w:sz w:val="26"/>
@@ -13281,6 +13322,7 @@
                 <w:sz w:val="20"/>
                 <w:szCs w:val="20"/>
               </w:rPr>
+              <w:lastRenderedPageBreak/>
               <w:t>1</w:t>
             </w:r>
           </w:p>
@@ -15452,6 +15494,67 @@
           <w:szCs w:val="22"/>
         </w:rPr>
       </w:pPr>
+    </w:p>
+    <w:p>
+      <w:pPr>
+        <w:pStyle w:val="BodyText"/>
+        <w:spacing w:line="240" w:lineRule="auto"/>
+        <w:rPr>
+          <w:rFonts w:asciiTheme="majorHAnsi" w:hAnsiTheme="majorHAnsi" w:cstheme="majorHAnsi"/>
+          <w:szCs w:val="22"/>
+        </w:rPr>
+      </w:pPr>
+      <w:r>
+        <w:rPr>
+          <w:rFonts w:asciiTheme="majorHAnsi" w:hAnsiTheme="majorHAnsi" w:cstheme="majorHAnsi"/>
+          <w:szCs w:val="22"/>
+        </w:rPr>
+        <w:t xml:space="preserve">The accuracy scores were </w:t>
+      </w:r>
+      <w:r>
+        <w:rPr>
+          <w:rFonts w:asciiTheme="majorHAnsi" w:hAnsiTheme="majorHAnsi" w:cstheme="majorHAnsi"/>
+          <w:szCs w:val="22"/>
+        </w:rPr>
+        <w:t>compared using the Kruskal-</w:t>
+      </w:r>
+      <w:proofErr w:type="gramStart"/>
+      <w:r>
+        <w:rPr>
+          <w:rFonts w:asciiTheme="majorHAnsi" w:hAnsiTheme="majorHAnsi" w:cstheme="majorHAnsi"/>
+          <w:szCs w:val="22"/>
+        </w:rPr>
+        <w:t>Wallis</w:t>
+      </w:r>
+      <w:proofErr w:type="gramEnd"/>
+      <w:r>
+        <w:rPr>
+          <w:rFonts w:asciiTheme="majorHAnsi" w:hAnsiTheme="majorHAnsi" w:cstheme="majorHAnsi"/>
+          <w:szCs w:val="22"/>
+        </w:rPr>
+        <w:t xml:space="preserve"> test to see if there are any </w:t>
+      </w:r>
+      <w:r>
+        <w:rPr>
+          <w:rFonts w:asciiTheme="majorHAnsi" w:hAnsiTheme="majorHAnsi" w:cstheme="majorHAnsi"/>
+          <w:szCs w:val="22"/>
+        </w:rPr>
+        <w:t xml:space="preserve">significant </w:t>
+      </w:r>
+      <w:r>
+        <w:rPr>
+          <w:rFonts w:asciiTheme="majorHAnsi" w:hAnsiTheme="majorHAnsi" w:cstheme="majorHAnsi"/>
+          <w:szCs w:val="22"/>
+        </w:rPr>
+        <w:t>differences</w:t>
+      </w:r>
+      <w:r>
+        <w:rPr>
+          <w:rFonts w:asciiTheme="majorHAnsi" w:hAnsiTheme="majorHAnsi" w:cstheme="majorHAnsi"/>
+          <w:szCs w:val="22"/>
+        </w:rPr>
+        <w:t xml:space="preserve">. </w:t>
+      </w:r>
     </w:p>
     <w:p>
       <w:pPr>
@@ -20178,12 +20281,55 @@
     </w:p>
     <w:p>
       <w:pPr>
+        <w:pStyle w:val="BodyText"/>
+        <w:spacing w:line="240" w:lineRule="auto"/>
+        <w:rPr>
+          <w:rFonts w:asciiTheme="majorHAnsi" w:hAnsiTheme="majorHAnsi" w:cstheme="majorHAnsi"/>
+          <w:szCs w:val="22"/>
+        </w:rPr>
+      </w:pPr>
+      <w:r>
+        <w:rPr>
+          <w:rFonts w:asciiTheme="majorHAnsi" w:hAnsiTheme="majorHAnsi" w:cstheme="majorHAnsi"/>
+          <w:szCs w:val="22"/>
+        </w:rPr>
+        <w:t>The accuracy scores were compared using the Kruskal-</w:t>
+      </w:r>
+      <w:proofErr w:type="gramStart"/>
+      <w:r>
+        <w:rPr>
+          <w:rFonts w:asciiTheme="majorHAnsi" w:hAnsiTheme="majorHAnsi" w:cstheme="majorHAnsi"/>
+          <w:szCs w:val="22"/>
+        </w:rPr>
+        <w:t>Wallis</w:t>
+      </w:r>
+      <w:proofErr w:type="gramEnd"/>
+      <w:r>
+        <w:rPr>
+          <w:rFonts w:asciiTheme="majorHAnsi" w:hAnsiTheme="majorHAnsi" w:cstheme="majorHAnsi"/>
+          <w:szCs w:val="22"/>
+        </w:rPr>
+        <w:t xml:space="preserve"> test to see if there are any significant differences. </w:t>
+      </w:r>
+    </w:p>
+    <w:p>
+      <w:pPr>
+        <w:pStyle w:val="BodyText"/>
+        <w:spacing w:line="240" w:lineRule="auto"/>
+        <w:rPr>
+          <w:rFonts w:asciiTheme="majorHAnsi" w:hAnsiTheme="majorHAnsi" w:cstheme="majorHAnsi"/>
+          <w:szCs w:val="22"/>
+        </w:rPr>
+      </w:pPr>
+    </w:p>
+    <w:p>
+      <w:pPr>
         <w:pStyle w:val="Heading3"/>
         <w:rPr>
           <w:sz w:val="26"/>
         </w:rPr>
       </w:pPr>
-      <w:bookmarkStart w:id="12" w:name="_Toc98971633"/>
+      <w:bookmarkStart w:id="12" w:name="_Toc99055405"/>
       <w:r>
         <w:rPr>
           <w:sz w:val="26"/>
@@ -20212,6 +20358,7 @@
         <w:rPr>
           <w:szCs w:val="22"/>
         </w:rPr>
+        <w:lastRenderedPageBreak/>
         <w:tab/>
       </w:r>
       <w:r>
@@ -23697,23 +23844,33 @@
         <w:t xml:space="preserve">Bigram </w:t>
       </w:r>
     </w:p>
-    <w:p/>
     <w:p>
       <w:pPr>
-        <w:pStyle w:val="Heading3"/>
-        <w:rPr>
-          <w:sz w:val="26"/>
-        </w:rPr>
+        <w:ind w:firstLine="720"/>
       </w:pPr>
-      <w:bookmarkStart w:id="13" w:name="_Toc98971634"/>
-      <w:r>
-        <w:rPr>
-          <w:sz w:val="26"/>
-        </w:rPr>
-        <w:lastRenderedPageBreak/>
-        <w:t>Parametric Testing</w:t>
-      </w:r>
-      <w:bookmarkEnd w:id="13"/>
+    </w:p>
+    <w:p>
+      <w:pPr>
+        <w:ind w:firstLine="720"/>
+      </w:pPr>
+      <w:r>
+        <w:t xml:space="preserve">Unlike unigrams where words are split into individual words, bigrams </w:t>
+      </w:r>
+      <w:r>
+        <w:t xml:space="preserve">identify and </w:t>
+      </w:r>
+      <w:r>
+        <w:t xml:space="preserve">consider pairs of words that </w:t>
+      </w:r>
+      <w:r>
+        <w:t xml:space="preserve">result in splits with different meanings. As an example, “New York” as a unigram will be the words “new” and “York” </w:t>
+      </w:r>
+      <w:r>
+        <w:t xml:space="preserve">which are different meaning from the intended term which is the state in the United States. </w:t>
+      </w:r>
+      <w:r>
+        <w:t xml:space="preserve"> </w:t>
+      </w:r>
     </w:p>
     <w:p>
       <w:pPr>
@@ -23723,14 +23880,15 @@
           <w:rFonts w:asciiTheme="majorHAnsi" w:hAnsiTheme="majorHAnsi" w:cstheme="majorHAnsi"/>
         </w:rPr>
       </w:pPr>
-      <w:bookmarkStart w:id="14" w:name="_Toc98971635"/>
-      <w:r>
-        <w:rPr>
-          <w:rFonts w:asciiTheme="majorHAnsi" w:hAnsiTheme="majorHAnsi" w:cstheme="majorHAnsi"/>
-        </w:rPr>
+      <w:bookmarkStart w:id="13" w:name="_Toc99055406"/>
+      <w:r>
+        <w:rPr>
+          <w:rFonts w:asciiTheme="majorHAnsi" w:hAnsiTheme="majorHAnsi" w:cstheme="majorHAnsi"/>
+        </w:rPr>
+        <w:lastRenderedPageBreak/>
         <w:t>Conclusion and Future Work</w:t>
       </w:r>
-      <w:bookmarkEnd w:id="14"/>
+      <w:bookmarkEnd w:id="13"/>
     </w:p>
     <w:p>
       <w:pPr>
@@ -23807,14 +23965,14 @@
           <w:rFonts w:asciiTheme="majorHAnsi" w:hAnsiTheme="majorHAnsi" w:cstheme="majorHAnsi"/>
         </w:rPr>
       </w:pPr>
-      <w:bookmarkStart w:id="15" w:name="_Toc98971636"/>
+      <w:bookmarkStart w:id="14" w:name="_Toc99055407"/>
       <w:r>
         <w:rPr>
           <w:rFonts w:asciiTheme="majorHAnsi" w:hAnsiTheme="majorHAnsi" w:cstheme="majorHAnsi"/>
         </w:rPr>
         <w:t>References</w:t>
       </w:r>
-      <w:bookmarkEnd w:id="15"/>
+      <w:bookmarkEnd w:id="14"/>
     </w:p>
     <w:p>
       <w:pPr>
@@ -24406,7 +24564,6 @@
           <w:szCs w:val="22"/>
           <w:lang w:val="en-US"/>
         </w:rPr>
-        <w:lastRenderedPageBreak/>
         <w:t xml:space="preserve">Taboada, M., Brooke, J., </w:t>
       </w:r>
       <w:proofErr w:type="spellStart"/>
@@ -24518,6 +24675,7 @@
           <w:szCs w:val="22"/>
           <w:lang w:eastAsia="en-CA"/>
         </w:rPr>
+        <w:lastRenderedPageBreak/>
         <w:t xml:space="preserve">Twitter (2021) </w:t>
       </w:r>
       <w:r>
@@ -24689,7 +24847,7 @@
       </w:r>
     </w:p>
     <w:sectPr>
-      <w:footerReference w:type="default" r:id="rId30"/>
+      <w:footerReference w:type="default" r:id="rId31"/>
       <w:pgSz w:w="12240" w:h="15840"/>
       <w:pgMar w:top="1418" w:right="1440" w:bottom="1560" w:left="1440" w:header="709" w:footer="841" w:gutter="0"/>
       <w:pgNumType w:start="3" w:chapStyle="1"/>
@@ -26026,7 +26184,6 @@
   <w:style w:type="character" w:default="1" w:styleId="DefaultParagraphFont">
     <w:name w:val="Default Paragraph Font"/>
     <w:uiPriority w:val="1"/>
-    <w:semiHidden/>
     <w:unhideWhenUsed/>
   </w:style>
   <w:style w:type="table" w:default="1" w:styleId="TableNormal">

</xml_diff>